<commit_message>
Change the layout and add icons.
</commit_message>
<xml_diff>
--- a/mergeDocs/front_page.docx
+++ b/mergeDocs/front_page.docx
@@ -1,6 +1,6 @@
 
 <file path=word/document.xml><?xml version="1.0" encoding="utf-8"?>
-<w:document xmlns:wpc="http://schemas.microsoft.com/office/word/2010/wordprocessingCanvas" xmlns:cx="http://schemas.microsoft.com/office/drawing/2014/chartex" xmlns:cx1="http://schemas.microsoft.com/office/drawing/2015/9/8/chartex" xmlns:cx2="http://schemas.microsoft.com/office/drawing/2015/10/21/chartex" xmlns:cx3="http://schemas.microsoft.com/office/drawing/2016/5/9/chartex" xmlns:cx4="http://schemas.microsoft.com/office/drawing/2016/5/10/chartex" xmlns:cx5="http://schemas.microsoft.com/office/drawing/2016/5/11/chartex" xmlns:cx6="http://schemas.microsoft.com/office/drawing/2016/5/12/chartex" xmlns:cx7="http://schemas.microsoft.com/office/drawing/2016/5/13/chartex" xmlns:cx8="http://schemas.microsoft.com/office/drawing/2016/5/14/chartex" xmlns:mc="http://schemas.openxmlformats.org/markup-compatibility/2006" xmlns:aink="http://schemas.microsoft.com/office/drawing/2016/ink" xmlns:am3d="http://schemas.microsoft.com/office/drawing/2017/model3d" xmlns:o="urn:schemas-microsoft-com:office:office" xmlns:r="http://schemas.openxmlformats.org/officeDocument/2006/relationships" xmlns:m="http://schemas.openxmlformats.org/officeDocument/2006/math" xmlns:v="urn:schemas-microsoft-com:vml" xmlns:wp14="http://schemas.microsoft.com/office/word/2010/wordprocessingDrawing" xmlns:wp="http://schemas.openxmlformats.org/drawingml/2006/wordprocessingDrawing" xmlns:w10="urn:schemas-microsoft-com:office:word" xmlns:w="http://schemas.openxmlformats.org/wordprocessingml/2006/main" xmlns:w14="http://schemas.microsoft.com/office/word/2010/wordml" xmlns:w15="http://schemas.microsoft.com/office/word/2012/wordml" xmlns:w16cex="http://schemas.microsoft.com/office/word/2018/wordml/cex" xmlns:w16cid="http://schemas.microsoft.com/office/word/2016/wordml/cid" xmlns:w16="http://schemas.microsoft.com/office/word/2018/wordml" xmlns:w16sdtdh="http://schemas.microsoft.com/office/word/2020/wordml/sdtdatahash" xmlns:w16se="http://schemas.microsoft.com/office/word/2015/wordml/symex" xmlns:wpg="http://schemas.microsoft.com/office/word/2010/wordprocessingGroup" xmlns:wpi="http://schemas.microsoft.com/office/word/2010/wordprocessingInk" xmlns:wne="http://schemas.microsoft.com/office/word/2006/wordml" xmlns:wps="http://schemas.microsoft.com/office/word/2010/wordprocessingShape" mc:Ignorable="w14 w15 w16se w16cid w16 w16cex w16sdtdh wp14">
+<w:document xmlns:wpc="http://schemas.microsoft.com/office/word/2010/wordprocessingCanvas" xmlns:cx="http://schemas.microsoft.com/office/drawing/2014/chartex" xmlns:cx1="http://schemas.microsoft.com/office/drawing/2015/9/8/chartex" xmlns:cx2="http://schemas.microsoft.com/office/drawing/2015/10/21/chartex" xmlns:cx3="http://schemas.microsoft.com/office/drawing/2016/5/9/chartex" xmlns:cx4="http://schemas.microsoft.com/office/drawing/2016/5/10/chartex" xmlns:cx5="http://schemas.microsoft.com/office/drawing/2016/5/11/chartex" xmlns:cx6="http://schemas.microsoft.com/office/drawing/2016/5/12/chartex" xmlns:cx7="http://schemas.microsoft.com/office/drawing/2016/5/13/chartex" xmlns:cx8="http://schemas.microsoft.com/office/drawing/2016/5/14/chartex" xmlns:mc="http://schemas.openxmlformats.org/markup-compatibility/2006" xmlns:aink="http://schemas.microsoft.com/office/drawing/2016/ink" xmlns:am3d="http://schemas.microsoft.com/office/drawing/2017/model3d" xmlns:o="urn:schemas-microsoft-com:office:office" xmlns:oel="http://schemas.microsoft.com/office/2019/extlst" xmlns:r="http://schemas.openxmlformats.org/officeDocument/2006/relationships" xmlns:m="http://schemas.openxmlformats.org/officeDocument/2006/math" xmlns:v="urn:schemas-microsoft-com:vml" xmlns:wp14="http://schemas.microsoft.com/office/word/2010/wordprocessingDrawing" xmlns:wp="http://schemas.openxmlformats.org/drawingml/2006/wordprocessingDrawing" xmlns:w10="urn:schemas-microsoft-com:office:word" xmlns:w="http://schemas.openxmlformats.org/wordprocessingml/2006/main" xmlns:w14="http://schemas.microsoft.com/office/word/2010/wordml" xmlns:w15="http://schemas.microsoft.com/office/word/2012/wordml" xmlns:w16cex="http://schemas.microsoft.com/office/word/2018/wordml/cex" xmlns:w16cid="http://schemas.microsoft.com/office/word/2016/wordml/cid" xmlns:w16="http://schemas.microsoft.com/office/word/2018/wordml" xmlns:w16du="http://schemas.microsoft.com/office/word/2023/wordml/word16du" xmlns:w16sdtdh="http://schemas.microsoft.com/office/word/2020/wordml/sdtdatahash" xmlns:w16se="http://schemas.microsoft.com/office/word/2015/wordml/symex" xmlns:wpg="http://schemas.microsoft.com/office/word/2010/wordprocessingGroup" xmlns:wpi="http://schemas.microsoft.com/office/word/2010/wordprocessingInk" xmlns:wne="http://schemas.microsoft.com/office/word/2006/wordml" xmlns:wps="http://schemas.microsoft.com/office/word/2010/wordprocessingShape" mc:Ignorable="w14 w15 w16se w16cid w16 w16cex w16sdtdh w16du wp14">
   <w:body>
     <w:p>
       <w:pPr>
@@ -17,187 +17,8 @@
         </w:sectPr>
       </w:pPr>
       <w:r>
-        <w:rPr>
-          <w:noProof/>
-        </w:rPr>
-        <w:pict w14:anchorId="26DC720E">
-          <v:shapetype id="_x0000_t202" coordsize="21600,21600" o:spt="202" path="m,l,21600r21600,l21600,xe">
-            <v:stroke joinstyle="miter"/>
-            <v:path gradientshapeok="t" o:connecttype="rect"/>
-          </v:shapetype>
-          <v:shape id="_x0000_s1026" type="#_x0000_t202" style="position:absolute;margin-left:-6.95pt;margin-top:193.4pt;width:457.65pt;height:115.1pt;z-index:251673600;visibility:visible;mso-wrap-distance-left:9pt;mso-wrap-distance-top:3.6pt;mso-wrap-distance-right:9pt;mso-wrap-distance-bottom:3.6pt;mso-width-relative:margin;mso-height-relative:margin;v-text-anchor:top" filled="f" stroked="f">
-            <v:textbox style="mso-next-textbox:#_x0000_s1026">
-              <w:txbxContent>
-                <w:p>
-                  <w:pPr>
-                    <w:pStyle w:val="ListParagraph"/>
-                    <w:numPr>
-                      <w:ilvl w:val="0"/>
-                      <w:numId w:val="1"/>
-                    </w:numPr>
-                    <w:spacing w:line="360" w:lineRule="auto"/>
-                    <w:rPr>
-                      <w:rFonts w:ascii="Aptos SemiBold" w:hAnsi="Aptos SemiBold"/>
-                      <w:color w:val="0A2F41" w:themeColor="accent1" w:themeShade="80"/>
-                      <w:sz w:val="30"/>
-                      <w:szCs w:val="30"/>
-                    </w:rPr>
-                  </w:pPr>
-                  <w:r>
-                    <w:rPr>
-                      <w:rFonts w:ascii="Aptos SemiBold" w:hAnsi="Aptos SemiBold"/>
-                      <w:color w:val="0A2F41" w:themeColor="accent1" w:themeShade="80"/>
-                      <w:sz w:val="30"/>
-                      <w:szCs w:val="30"/>
-                    </w:rPr>
-                    <w:t xml:space="preserve">Number of </w:t>
-                  </w:r>
-                  <w:proofErr w:type="gramStart"/>
-                  <w:r>
-                    <w:rPr>
-                      <w:rFonts w:ascii="Aptos SemiBold" w:hAnsi="Aptos SemiBold"/>
-                      <w:color w:val="0A2F41" w:themeColor="accent1" w:themeShade="80"/>
-                      <w:sz w:val="30"/>
-                      <w:szCs w:val="30"/>
-                    </w:rPr>
-                    <w:t>Days :</w:t>
-                  </w:r>
-                  <w:proofErr w:type="gramEnd"/>
-                  <w:r>
-                    <w:rPr>
-                      <w:rFonts w:ascii="Aptos SemiBold" w:hAnsi="Aptos SemiBold"/>
-                      <w:color w:val="0A2F41" w:themeColor="accent1" w:themeShade="80"/>
-                      <w:sz w:val="30"/>
-                      <w:szCs w:val="30"/>
-                    </w:rPr>
-                    <w:t xml:space="preserve"> {{num_days}}</w:t>
-                  </w:r>
-                </w:p>
-                <w:p>
-                  <w:pPr>
-                    <w:pStyle w:val="ListParagraph"/>
-                    <w:numPr>
-                      <w:ilvl w:val="0"/>
-                      <w:numId w:val="1"/>
-                    </w:numPr>
-                    <w:spacing w:line="360" w:lineRule="auto"/>
-                    <w:rPr>
-                      <w:rFonts w:ascii="Aptos SemiBold" w:hAnsi="Aptos SemiBold"/>
-                      <w:color w:val="0A2F41" w:themeColor="accent1" w:themeShade="80"/>
-                      <w:sz w:val="30"/>
-                      <w:szCs w:val="30"/>
-                    </w:rPr>
-                  </w:pPr>
-                  <w:r>
-                    <w:rPr>
-                      <w:rFonts w:ascii="Aptos SemiBold" w:hAnsi="Aptos SemiBold"/>
-                      <w:color w:val="0A2F41" w:themeColor="accent1" w:themeShade="80"/>
-                      <w:sz w:val="30"/>
-                      <w:szCs w:val="30"/>
-                    </w:rPr>
-                    <w:t xml:space="preserve">Budget Per Person : </w:t>
-                  </w:r>
-                  <w:r>
-                    <w:rPr>
-                      <w:rFonts w:ascii="Aptos SemiBold" w:hAnsi="Aptos SemiBold"/>
-                      <w:color w:val="0A2F41" w:themeColor="accent1" w:themeShade="80"/>
-                      <w:sz w:val="30"/>
-                      <w:szCs w:val="30"/>
-                    </w:rPr>
-                    <w:t xml:space="preserve">Rs. </w:t>
-                  </w:r>
-                  <w:r>
-                    <w:rPr>
-                      <w:rFonts w:ascii="Aptos SemiBold" w:hAnsi="Aptos SemiBold"/>
-                      <w:color w:val="0A2F41" w:themeColor="accent1" w:themeShade="80"/>
-                      <w:sz w:val="30"/>
-                      <w:szCs w:val="30"/>
-                    </w:rPr>
-                    <w:t>{{budget}}</w:t>
-                  </w:r>
-                  <w:r>
-                    <w:rPr>
-                      <w:rFonts w:ascii="Aptos SemiBold" w:hAnsi="Aptos SemiBold"/>
-                      <w:color w:val="0A2F41" w:themeColor="accent1" w:themeShade="80"/>
-                      <w:sz w:val="30"/>
-                      <w:szCs w:val="30"/>
-                    </w:rPr>
-                    <w:t xml:space="preserve"> </w:t>
-                  </w:r>
-                </w:p>
-                <w:p>
-                  <w:pPr>
-                    <w:pStyle w:val="ListParagraph"/>
-                    <w:numPr>
-                      <w:ilvl w:val="0"/>
-                      <w:numId w:val="1"/>
-                    </w:numPr>
-                    <w:spacing w:line="360" w:lineRule="auto"/>
-                    <w:rPr>
-                      <w:rFonts w:ascii="Aptos SemiBold" w:hAnsi="Aptos SemiBold"/>
-                      <w:color w:val="0A2F41" w:themeColor="accent1" w:themeShade="80"/>
-                      <w:sz w:val="30"/>
-                      <w:szCs w:val="30"/>
-                    </w:rPr>
-                  </w:pPr>
-                  <w:r>
-                    <w:rPr>
-                      <w:rFonts w:ascii="Aptos SemiBold" w:hAnsi="Aptos SemiBold"/>
-                      <w:color w:val="0A2F41" w:themeColor="accent1" w:themeShade="80"/>
-                      <w:sz w:val="30"/>
-                      <w:szCs w:val="30"/>
-                    </w:rPr>
-                    <w:t>Cities : {{cities}}</w:t>
-                  </w:r>
-                </w:p>
-              </w:txbxContent>
-            </v:textbox>
-            <w10:wrap type="square"/>
-          </v:shape>
-        </w:pict>
-      </w:r>
-      <w:r>
-        <w:rPr>
-          <w:noProof/>
-        </w:rPr>
-        <w:pict w14:anchorId="322A8083">
-          <v:shape id="Text Box 2" o:spid="_x0000_s1041" type="#_x0000_t202" style="position:absolute;margin-left:-.35pt;margin-top:66.3pt;width:457.65pt;height:113.85pt;z-index:251670528;visibility:visible;mso-wrap-distance-left:9pt;mso-wrap-distance-top:3.6pt;mso-wrap-distance-right:9pt;mso-wrap-distance-bottom:3.6pt;mso-width-relative:margin;mso-height-relative:margin;v-text-anchor:top" stroked="f">
-            <v:textbox style="mso-next-textbox:#Text Box 2">
-              <w:txbxContent>
-                <w:p>
-                  <w:pPr>
-                    <w:jc w:val="center"/>
-                    <w:rPr>
-                      <w:rFonts w:ascii="Aptos SemiBold" w:hAnsi="Aptos SemiBold"/>
-                      <w:b/>
-                      <w:color w:val="0A2F41" w:themeColor="accent1" w:themeShade="80"/>
-                      <w:spacing w:val="10"/>
-                      <w:sz w:val="56"/>
-                      <w:szCs w:val="56"/>
-                      <w:lang w:val="en-IN"/>
-                    </w:rPr>
-                  </w:pPr>
-                  <w:r>
-                    <w:rPr>
-                      <w:rFonts w:ascii="Aptos SemiBold" w:hAnsi="Aptos SemiBold"/>
-                      <w:b/>
-                      <w:color w:val="0A2F41" w:themeColor="accent1" w:themeShade="80"/>
-                      <w:spacing w:val="10"/>
-                      <w:sz w:val="56"/>
-                      <w:szCs w:val="56"/>
-                    </w:rPr>
-                    <w:t>{{tour_heading}}</w:t>
-                  </w:r>
-                </w:p>
-              </w:txbxContent>
-            </v:textbox>
-            <w10:wrap type="square"/>
-          </v:shape>
-        </w:pict>
-      </w:r>
-      <w:r>
-        <w:pict w14:anchorId="782BA8E1">
-          <v:shape id="_x0000_s1027" alt="front_img.png" style="position:absolute;margin-left:106.85pt;margin-top:234.7pt;width:383.25pt;height:166.5pt;z-index:-251646976;mso-position-horizontal-relative:page;mso-position-vertical-relative:page" coordsize="" o:spt="100" adj="0,,0" path="" filled="f" stroked="f">
+        <w:pict w14:anchorId="72A94D79">
+          <v:shape id="_x0000_s1037" style="position:absolute;margin-left:57.55pt;margin-top:0;width:519.3pt;height:773.15pt;z-index:-251651072;mso-position-horizontal-relative:page;mso-position-vertical-relative:page" coordsize="" o:spt="100" adj="0,,0" path="" filled="f" stroked="f">
             <v:stroke joinstyle="round"/>
             <v:imagedata r:id="rId5" o:title=""/>
             <v:formulas/>
@@ -210,8 +31,469 @@
         <w:rPr>
           <w:noProof/>
         </w:rPr>
+        <w:drawing>
+          <wp:anchor distT="0" distB="0" distL="114300" distR="114300" simplePos="0" relativeHeight="251674624" behindDoc="1" locked="0" layoutInCell="1" allowOverlap="1" wp14:anchorId="782BA8E1" wp14:editId="16B330AB">
+            <wp:simplePos x="0" y="0"/>
+            <wp:positionH relativeFrom="page">
+              <wp:posOffset>1440815</wp:posOffset>
+            </wp:positionH>
+            <wp:positionV relativeFrom="page">
+              <wp:posOffset>4481830</wp:posOffset>
+            </wp:positionV>
+            <wp:extent cx="4509770" cy="1958975"/>
+            <wp:effectExtent l="0" t="0" r="0" b="0"/>
+            <wp:wrapNone/>
+            <wp:docPr id="1195688521" name="Picture 1"/>
+            <wp:cNvGraphicFramePr>
+              <a:graphicFrameLocks xmlns:a="http://schemas.openxmlformats.org/drawingml/2006/main"/>
+            </wp:cNvGraphicFramePr>
+            <a:graphic xmlns:a="http://schemas.openxmlformats.org/drawingml/2006/main">
+              <a:graphicData uri="http://schemas.openxmlformats.org/drawingml/2006/picture">
+                <pic:pic xmlns:pic="http://schemas.openxmlformats.org/drawingml/2006/picture">
+                  <pic:nvPicPr>
+                    <pic:cNvPr id="0" name="Picture 19"/>
+                    <pic:cNvPicPr preferRelativeResize="0">
+                      <a:picLocks noChangeArrowheads="1"/>
+                    </pic:cNvPicPr>
+                  </pic:nvPicPr>
+                  <pic:blipFill>
+                    <a:blip r:embed="rId6">
+                      <a:extLst>
+                        <a:ext uri="{28A0092B-C50C-407E-A947-70E740481C1C}">
+                          <a14:useLocalDpi xmlns:a14="http://schemas.microsoft.com/office/drawing/2010/main" val="0"/>
+                        </a:ext>
+                      </a:extLst>
+                    </a:blip>
+                    <a:srcRect/>
+                    <a:stretch>
+                      <a:fillRect/>
+                    </a:stretch>
+                  </pic:blipFill>
+                  <pic:spPr bwMode="auto">
+                    <a:xfrm>
+                      <a:off x="0" y="0"/>
+                      <a:ext cx="4509770" cy="1958975"/>
+                    </a:xfrm>
+                    <a:prstGeom prst="rect">
+                      <a:avLst/>
+                    </a:prstGeom>
+                    <a:noFill/>
+                    <a:ln>
+                      <a:noFill/>
+                    </a:ln>
+                  </pic:spPr>
+                </pic:pic>
+              </a:graphicData>
+            </a:graphic>
+            <wp14:sizeRelH relativeFrom="page">
+              <wp14:pctWidth>0</wp14:pctWidth>
+            </wp14:sizeRelH>
+            <wp14:sizeRelV relativeFrom="page">
+              <wp14:pctHeight>0</wp14:pctHeight>
+            </wp14:sizeRelV>
+          </wp:anchor>
+        </w:drawing>
+      </w:r>
+      <w:r>
+        <w:rPr>
+          <w:noProof/>
+        </w:rPr>
+        <w:pict w14:anchorId="322A8083">
+          <v:shapetype id="_x0000_t202" coordsize="21600,21600" o:spt="202" path="m,l,21600r21600,l21600,xe">
+            <v:stroke joinstyle="miter"/>
+            <v:path gradientshapeok="t" o:connecttype="rect"/>
+          </v:shapetype>
+          <v:shape id="Text Box 2" o:spid="_x0000_s1041" type="#_x0000_t202" style="position:absolute;margin-left:-6.95pt;margin-top:-262.55pt;width:457.65pt;height:113.85pt;z-index:251670528;visibility:visible;mso-wrap-distance-left:9pt;mso-wrap-distance-top:3.6pt;mso-wrap-distance-right:9pt;mso-wrap-distance-bottom:3.6pt;mso-position-horizontal-relative:text;mso-position-vertical-relative:text;mso-width-relative:margin;mso-height-relative:margin;v-text-anchor:top" stroked="f">
+            <v:textbox style="mso-next-textbox:#Text Box 2">
+              <w:txbxContent>
+                <w:p>
+                  <w:pPr>
+                    <w:jc w:val="center"/>
+                    <w:rPr>
+                      <w:rFonts w:ascii="Aptos SemiBold" w:hAnsi="Aptos SemiBold"/>
+                      <w:b/>
+                      <w:color w:val="0A2F41" w:themeColor="accent1" w:themeShade="80"/>
+                      <w:spacing w:val="10"/>
+                      <w:sz w:val="56"/>
+                      <w:szCs w:val="56"/>
+                      <w:lang w:val="en-IN"/>
+                    </w:rPr>
+                  </w:pPr>
+                  <w:r>
+                    <w:rPr>
+                      <w:rFonts w:ascii="Aptos SemiBold" w:hAnsi="Aptos SemiBold"/>
+                      <w:b/>
+                      <w:color w:val="0A2F41" w:themeColor="accent1" w:themeShade="80"/>
+                      <w:spacing w:val="10"/>
+                      <w:sz w:val="56"/>
+                      <w:szCs w:val="56"/>
+                    </w:rPr>
+                    <w:t>{{tour_heading}}</w:t>
+                  </w:r>
+                </w:p>
+              </w:txbxContent>
+            </v:textbox>
+            <w10:wrap type="square"/>
+          </v:shape>
+        </w:pict>
+      </w:r>
+      <w:r>
+        <w:pict w14:anchorId="7B05D2F7">
+          <v:shape id="_x0000_s1040" style="position:absolute;margin-left:117.5pt;margin-top:62.3pt;width:352.5pt;height:106.5pt;z-index:-251648000;mso-position-horizontal-relative:page;mso-position-vertical-relative:page" coordsize="" o:spt="100" adj="0,,0" path="" filled="f" stroked="f">
+            <v:stroke joinstyle="round"/>
+            <v:imagedata r:id="rId7" o:title=""/>
+            <v:formulas/>
+            <v:path o:connecttype="none" textboxrect="0,0,1000,1000"/>
+            <w10:wrap anchorx="page" anchory="page"/>
+          </v:shape>
+        </w:pict>
+      </w:r>
+      <w:r>
+        <w:rPr>
+          <w:noProof/>
+        </w:rPr>
+        <w:pict w14:anchorId="26DC720E">
+          <v:shape id="_x0000_s1026" type="#_x0000_t202" style="position:absolute;margin-left:-6.95pt;margin-top:193.4pt;width:457.65pt;height:115.1pt;z-index:251673600;visibility:visible;mso-wrap-distance-left:9pt;mso-wrap-distance-top:3.6pt;mso-wrap-distance-right:9pt;mso-wrap-distance-bottom:3.6pt;mso-position-horizontal-relative:text;mso-position-vertical-relative:text;mso-width-relative:margin;mso-height-relative:margin;v-text-anchor:top" filled="f" stroked="f">
+            <v:textbox style="mso-next-textbox:#_x0000_s1026">
+              <w:txbxContent>
+                <w:p>
+                  <w:pPr>
+                    <w:pStyle w:val="NormalWeb"/>
+                    <w:ind w:firstLine="360"/>
+                    <w:rPr>
+                      <w:rFonts w:ascii="Aptos SemiBold" w:hAnsi="Aptos SemiBold"/>
+                      <w:color w:val="0A2F41" w:themeColor="accent1" w:themeShade="80"/>
+                      <w:sz w:val="30"/>
+                      <w:szCs w:val="30"/>
+                    </w:rPr>
+                  </w:pPr>
+                  <w:r>
+                    <w:rPr>
+                      <w:rFonts w:ascii="Aptos SemiBold" w:hAnsi="Aptos SemiBold"/>
+                      <w:noProof/>
+                      <w:color w:val="0A2F41" w:themeColor="accent1" w:themeShade="80"/>
+                      <w:sz w:val="30"/>
+                      <w:szCs w:val="30"/>
+                    </w:rPr>
+                    <w:drawing>
+                      <wp:inline distT="0" distB="0" distL="0" distR="0" wp14:anchorId="5BBD6295" wp14:editId="1EDD6E9D">
+                        <wp:extent cx="289560" cy="259080"/>
+                        <wp:effectExtent l="0" t="0" r="0" b="0"/>
+                        <wp:docPr id="729958087" name="Picture 2"/>
+                        <wp:cNvGraphicFramePr>
+                          <a:graphicFrameLocks xmlns:a="http://schemas.openxmlformats.org/drawingml/2006/main" noChangeAspect="1"/>
+                        </wp:cNvGraphicFramePr>
+                        <a:graphic xmlns:a="http://schemas.openxmlformats.org/drawingml/2006/main">
+                          <a:graphicData uri="http://schemas.openxmlformats.org/drawingml/2006/picture">
+                            <pic:pic xmlns:pic="http://schemas.openxmlformats.org/drawingml/2006/picture">
+                              <pic:nvPicPr>
+                                <pic:cNvPr id="729958087" name="Picture 729958087"/>
+                                <pic:cNvPicPr/>
+                              </pic:nvPicPr>
+                              <pic:blipFill rotWithShape="1">
+                                <a:blip r:embed="rId8">
+                                  <a:extLst>
+                                    <a:ext uri="{28A0092B-C50C-407E-A947-70E740481C1C}">
+                                      <a14:useLocalDpi xmlns:a14="http://schemas.microsoft.com/office/drawing/2010/main" val="0"/>
+                                    </a:ext>
+                                  </a:extLst>
+                                </a:blip>
+                                <a:srcRect r="15556" b="24444"/>
+                                <a:stretch/>
+                              </pic:blipFill>
+                              <pic:spPr bwMode="auto">
+                                <a:xfrm>
+                                  <a:off x="0" y="0"/>
+                                  <a:ext cx="289560" cy="259080"/>
+                                </a:xfrm>
+                                <a:prstGeom prst="rect">
+                                  <a:avLst/>
+                                </a:prstGeom>
+                                <a:ln>
+                                  <a:noFill/>
+                                </a:ln>
+                                <a:extLst>
+                                  <a:ext uri="{53640926-AAD7-44D8-BBD7-CCE9431645EC}">
+                                    <a14:shadowObscured xmlns:a14="http://schemas.microsoft.com/office/drawing/2010/main"/>
+                                  </a:ext>
+                                </a:extLst>
+                              </pic:spPr>
+                            </pic:pic>
+                          </a:graphicData>
+                        </a:graphic>
+                      </wp:inline>
+                    </w:drawing>
+                  </w:r>
+                  <w:r>
+                    <w:rPr>
+                      <w:rFonts w:ascii="Aptos SemiBold" w:hAnsi="Aptos SemiBold"/>
+                      <w:color w:val="0A2F41" w:themeColor="accent1" w:themeShade="80"/>
+                      <w:sz w:val="30"/>
+                      <w:szCs w:val="30"/>
+                    </w:rPr>
+                    <w:t xml:space="preserve"> </w:t>
+                  </w:r>
+                  <w:r>
+                    <w:rPr>
+                      <w:rFonts w:ascii="Aptos SemiBold" w:hAnsi="Aptos SemiBold"/>
+                      <w:color w:val="0A2F41" w:themeColor="accent1" w:themeShade="80"/>
+                      <w:sz w:val="30"/>
+                      <w:szCs w:val="30"/>
+                    </w:rPr>
+                    <w:t xml:space="preserve">Number of </w:t>
+                  </w:r>
+                  <w:proofErr w:type="gramStart"/>
+                  <w:r>
+                    <w:rPr>
+                      <w:rFonts w:ascii="Aptos SemiBold" w:hAnsi="Aptos SemiBold"/>
+                      <w:color w:val="0A2F41" w:themeColor="accent1" w:themeShade="80"/>
+                      <w:sz w:val="30"/>
+                      <w:szCs w:val="30"/>
+                    </w:rPr>
+                    <w:t>Days :</w:t>
+                  </w:r>
+                  <w:proofErr w:type="gramEnd"/>
+                  <w:r>
+                    <w:rPr>
+                      <w:rFonts w:ascii="Aptos SemiBold" w:hAnsi="Aptos SemiBold"/>
+                      <w:color w:val="0A2F41" w:themeColor="accent1" w:themeShade="80"/>
+                      <w:sz w:val="30"/>
+                      <w:szCs w:val="30"/>
+                    </w:rPr>
+                    <w:t xml:space="preserve"> {{</w:t>
+                  </w:r>
+                  <w:proofErr w:type="spellStart"/>
+                  <w:r>
+                    <w:rPr>
+                      <w:rFonts w:ascii="Aptos SemiBold" w:hAnsi="Aptos SemiBold"/>
+                      <w:color w:val="0A2F41" w:themeColor="accent1" w:themeShade="80"/>
+                      <w:sz w:val="30"/>
+                      <w:szCs w:val="30"/>
+                    </w:rPr>
+                    <w:t>num_days</w:t>
+                  </w:r>
+                  <w:proofErr w:type="spellEnd"/>
+                  <w:r>
+                    <w:rPr>
+                      <w:rFonts w:ascii="Aptos SemiBold" w:hAnsi="Aptos SemiBold"/>
+                      <w:color w:val="0A2F41" w:themeColor="accent1" w:themeShade="80"/>
+                      <w:sz w:val="30"/>
+                      <w:szCs w:val="30"/>
+                    </w:rPr>
+                    <w:t>}}</w:t>
+                  </w:r>
+                </w:p>
+                <w:p>
+                  <w:pPr>
+                    <w:spacing w:line="360" w:lineRule="auto"/>
+                    <w:ind w:firstLine="360"/>
+                    <w:rPr>
+                      <w:rFonts w:ascii="Aptos SemiBold" w:hAnsi="Aptos SemiBold"/>
+                      <w:color w:val="0A2F41" w:themeColor="accent1" w:themeShade="80"/>
+                      <w:sz w:val="30"/>
+                      <w:szCs w:val="30"/>
+                    </w:rPr>
+                  </w:pPr>
+                  <w:r>
+                    <w:rPr>
+                      <w:rFonts w:ascii="Aptos SemiBold" w:hAnsi="Aptos SemiBold"/>
+                      <w:color w:val="0A2F41" w:themeColor="accent1" w:themeShade="80"/>
+                      <w:sz w:val="30"/>
+                      <w:szCs w:val="30"/>
+                    </w:rPr>
+                    <w:t xml:space="preserve"> </w:t>
+                  </w:r>
+                  <w:r>
+                    <w:rPr>
+                      <w:noProof/>
+                    </w:rPr>
+                    <w:drawing>
+                      <wp:inline distT="0" distB="0" distL="0" distR="0" wp14:anchorId="06428C3D" wp14:editId="1933616D">
+                        <wp:extent cx="259080" cy="223548"/>
+                        <wp:effectExtent l="0" t="0" r="0" b="0"/>
+                        <wp:docPr id="1281059519" name="Picture 3"/>
+                        <wp:cNvGraphicFramePr>
+                          <a:graphicFrameLocks xmlns:a="http://schemas.openxmlformats.org/drawingml/2006/main" noChangeAspect="1"/>
+                        </wp:cNvGraphicFramePr>
+                        <a:graphic xmlns:a="http://schemas.openxmlformats.org/drawingml/2006/main">
+                          <a:graphicData uri="http://schemas.openxmlformats.org/drawingml/2006/picture">
+                            <pic:pic xmlns:pic="http://schemas.openxmlformats.org/drawingml/2006/picture">
+                              <pic:nvPicPr>
+                                <pic:cNvPr id="1281059519" name="Picture 1281059519"/>
+                                <pic:cNvPicPr/>
+                              </pic:nvPicPr>
+                              <pic:blipFill>
+                                <a:blip r:embed="rId9">
+                                  <a:extLst>
+                                    <a:ext uri="{28A0092B-C50C-407E-A947-70E740481C1C}">
+                                      <a14:useLocalDpi xmlns:a14="http://schemas.microsoft.com/office/drawing/2010/main" val="0"/>
+                                    </a:ext>
+                                  </a:extLst>
+                                </a:blip>
+                                <a:stretch>
+                                  <a:fillRect/>
+                                </a:stretch>
+                              </pic:blipFill>
+                              <pic:spPr>
+                                <a:xfrm>
+                                  <a:off x="0" y="0"/>
+                                  <a:ext cx="292346" cy="252252"/>
+                                </a:xfrm>
+                                <a:prstGeom prst="rect">
+                                  <a:avLst/>
+                                </a:prstGeom>
+                              </pic:spPr>
+                            </pic:pic>
+                          </a:graphicData>
+                        </a:graphic>
+                      </wp:inline>
+                    </w:drawing>
+                  </w:r>
+                  <w:r>
+                    <w:rPr>
+                      <w:rFonts w:ascii="Aptos SemiBold" w:hAnsi="Aptos SemiBold"/>
+                      <w:color w:val="0A2F41" w:themeColor="accent1" w:themeShade="80"/>
+                      <w:sz w:val="30"/>
+                      <w:szCs w:val="30"/>
+                    </w:rPr>
+                    <w:t xml:space="preserve"> </w:t>
+                  </w:r>
+                  <w:r>
+                    <w:rPr>
+                      <w:rFonts w:ascii="Aptos SemiBold" w:hAnsi="Aptos SemiBold"/>
+                      <w:color w:val="0A2F41" w:themeColor="accent1" w:themeShade="80"/>
+                      <w:sz w:val="30"/>
+                      <w:szCs w:val="30"/>
+                    </w:rPr>
+                    <w:t xml:space="preserve">Budget Per </w:t>
+                  </w:r>
+                  <w:proofErr w:type="gramStart"/>
+                  <w:r>
+                    <w:rPr>
+                      <w:rFonts w:ascii="Aptos SemiBold" w:hAnsi="Aptos SemiBold"/>
+                      <w:color w:val="0A2F41" w:themeColor="accent1" w:themeShade="80"/>
+                      <w:sz w:val="30"/>
+                      <w:szCs w:val="30"/>
+                    </w:rPr>
+                    <w:t>Person :</w:t>
+                  </w:r>
+                  <w:proofErr w:type="gramEnd"/>
+                  <w:r>
+                    <w:rPr>
+                      <w:rFonts w:ascii="Aptos SemiBold" w:hAnsi="Aptos SemiBold"/>
+                      <w:color w:val="0A2F41" w:themeColor="accent1" w:themeShade="80"/>
+                      <w:sz w:val="30"/>
+                      <w:szCs w:val="30"/>
+                    </w:rPr>
+                    <w:t xml:space="preserve"> Rs. {{budget}} </w:t>
+                  </w:r>
+                </w:p>
+                <w:p>
+                  <w:pPr>
+                    <w:spacing w:line="360" w:lineRule="auto"/>
+                    <w:ind w:left="360"/>
+                    <w:rPr>
+                      <w:rFonts w:ascii="Aptos SemiBold" w:hAnsi="Aptos SemiBold"/>
+                      <w:color w:val="0A2F41" w:themeColor="accent1" w:themeShade="80"/>
+                      <w:sz w:val="30"/>
+                      <w:szCs w:val="30"/>
+                    </w:rPr>
+                  </w:pPr>
+                  <w:r>
+                    <w:rPr>
+                      <w:noProof/>
+                    </w:rPr>
+                    <w:drawing>
+                      <wp:inline distT="0" distB="0" distL="0" distR="0" wp14:anchorId="275E2D62" wp14:editId="4BFB6578">
+                        <wp:extent cx="297180" cy="289141"/>
+                        <wp:effectExtent l="0" t="0" r="0" b="0"/>
+                        <wp:docPr id="118863594" name="Picture 7"/>
+                        <wp:cNvGraphicFramePr>
+                          <a:graphicFrameLocks xmlns:a="http://schemas.openxmlformats.org/drawingml/2006/main" noChangeAspect="1"/>
+                        </wp:cNvGraphicFramePr>
+                        <a:graphic xmlns:a="http://schemas.openxmlformats.org/drawingml/2006/main">
+                          <a:graphicData uri="http://schemas.openxmlformats.org/drawingml/2006/picture">
+                            <pic:pic xmlns:pic="http://schemas.openxmlformats.org/drawingml/2006/picture">
+                              <pic:nvPicPr>
+                                <pic:cNvPr id="0" name="Picture 22"/>
+                                <pic:cNvPicPr>
+                                  <a:picLocks noChangeAspect="1" noChangeArrowheads="1"/>
+                                </pic:cNvPicPr>
+                              </pic:nvPicPr>
+                              <pic:blipFill>
+                                <a:blip r:embed="rId10">
+                                  <a:extLst>
+                                    <a:ext uri="{28A0092B-C50C-407E-A947-70E740481C1C}">
+                                      <a14:useLocalDpi xmlns:a14="http://schemas.microsoft.com/office/drawing/2010/main" val="0"/>
+                                    </a:ext>
+                                  </a:extLst>
+                                </a:blip>
+                                <a:srcRect/>
+                                <a:stretch>
+                                  <a:fillRect/>
+                                </a:stretch>
+                              </pic:blipFill>
+                              <pic:spPr bwMode="auto">
+                                <a:xfrm flipH="1">
+                                  <a:off x="0" y="0"/>
+                                  <a:ext cx="331121" cy="322164"/>
+                                </a:xfrm>
+                                <a:prstGeom prst="rect">
+                                  <a:avLst/>
+                                </a:prstGeom>
+                                <a:noFill/>
+                                <a:ln>
+                                  <a:noFill/>
+                                </a:ln>
+                              </pic:spPr>
+                            </pic:pic>
+                          </a:graphicData>
+                        </a:graphic>
+                      </wp:inline>
+                    </w:drawing>
+                  </w:r>
+                  <w:r>
+                    <w:rPr>
+                      <w:rFonts w:ascii="Aptos SemiBold" w:hAnsi="Aptos SemiBold"/>
+                      <w:color w:val="0A2F41" w:themeColor="accent1" w:themeShade="80"/>
+                      <w:sz w:val="30"/>
+                      <w:szCs w:val="30"/>
+                    </w:rPr>
+                    <w:t xml:space="preserve"> </w:t>
+                  </w:r>
+                  <w:proofErr w:type="gramStart"/>
+                  <w:r>
+                    <w:rPr>
+                      <w:rFonts w:ascii="Aptos SemiBold" w:hAnsi="Aptos SemiBold"/>
+                      <w:color w:val="0A2F41" w:themeColor="accent1" w:themeShade="80"/>
+                      <w:sz w:val="30"/>
+                      <w:szCs w:val="30"/>
+                    </w:rPr>
+                    <w:t>Cities :</w:t>
+                  </w:r>
+                  <w:proofErr w:type="gramEnd"/>
+                  <w:r>
+                    <w:rPr>
+                      <w:rFonts w:ascii="Aptos SemiBold" w:hAnsi="Aptos SemiBold"/>
+                      <w:color w:val="0A2F41" w:themeColor="accent1" w:themeShade="80"/>
+                      <w:sz w:val="30"/>
+                      <w:szCs w:val="30"/>
+                    </w:rPr>
+                    <w:t xml:space="preserve"> {{cities}}</w:t>
+                  </w:r>
+                </w:p>
+              </w:txbxContent>
+            </v:textbox>
+            <w10:wrap type="square"/>
+          </v:shape>
+        </w:pict>
+      </w:r>
+      <w:r>
+        <w:rPr>
+          <w:noProof/>
+        </w:rPr>
         <w:pict w14:anchorId="347062A8">
-          <v:roundrect id="_x0000_s1028" style="position:absolute;margin-left:79.5pt;margin-top:601.2pt;width:454.8pt;height:127.2pt;z-index:251672576;visibility:visible;mso-wrap-style:square;mso-width-percent:0;mso-height-percent:0;mso-wrap-distance-left:9pt;mso-wrap-distance-top:0;mso-wrap-distance-right:9pt;mso-wrap-distance-bottom:0;mso-position-horizontal-relative:margin;mso-width-percent:0;mso-height-percent:0;mso-width-relative:margin;mso-height-relative:margin;v-text-anchor:top" arcsize="10923f" filled="f" strokecolor="#e8e8e8" strokeweight="1pt">
+          <v:roundrect id="_x0000_s1028" style="position:absolute;margin-left:79.5pt;margin-top:601.2pt;width:454.8pt;height:127.2pt;z-index:251672576;visibility:visible;mso-wrap-style:square;mso-width-percent:0;mso-height-percent:0;mso-wrap-distance-left:9pt;mso-wrap-distance-top:0;mso-wrap-distance-right:9pt;mso-wrap-distance-bottom:0;mso-position-horizontal-relative:margin;mso-position-vertical-relative:text;mso-width-percent:0;mso-height-percent:0;mso-width-relative:margin;mso-height-relative:margin;v-text-anchor:top" arcsize="10923f" filled="f" strokecolor="#e8e8e8" strokeweight="1pt">
             <v:stroke joinstyle="miter"/>
             <v:textbox style="mso-next-textbox:#_x0000_s1028">
               <w:txbxContent>
@@ -348,7 +630,7 @@
           <w:noProof/>
         </w:rPr>
         <w:pict w14:anchorId="1E22EB55">
-          <v:roundrect id="Rectangle: Rounded Corners 1" o:spid="_x0000_s1029" style="position:absolute;margin-left:79.5pt;margin-top:601.2pt;width:454.8pt;height:127.2pt;z-index:251671552;visibility:visible;mso-wrap-style:square;mso-width-percent:0;mso-height-percent:0;mso-wrap-distance-left:9pt;mso-wrap-distance-top:0;mso-wrap-distance-right:9pt;mso-wrap-distance-bottom:0;mso-position-horizontal-relative:margin;mso-width-percent:0;mso-height-percent:0;mso-width-relative:margin;mso-height-relative:margin;v-text-anchor:top" arcsize="10923f" filled="f" strokecolor="#e8e8e8" strokeweight="1pt">
+          <v:roundrect id="Rectangle: Rounded Corners 1" o:spid="_x0000_s1029" style="position:absolute;margin-left:79.5pt;margin-top:601.2pt;width:454.8pt;height:127.2pt;z-index:251671552;visibility:visible;mso-wrap-style:square;mso-width-percent:0;mso-height-percent:0;mso-wrap-distance-left:9pt;mso-wrap-distance-top:0;mso-wrap-distance-right:9pt;mso-wrap-distance-bottom:0;mso-position-horizontal-relative:margin;mso-position-vertical-relative:text;mso-width-percent:0;mso-height-percent:0;mso-width-relative:margin;mso-height-relative:margin;v-text-anchor:top" arcsize="10923f" filled="f" strokecolor="#e8e8e8" strokeweight="1pt">
             <v:stroke joinstyle="miter"/>
             <v:textbox style="mso-next-textbox:#Rectangle: Rounded Corners 1">
               <w:txbxContent>
@@ -394,16 +676,7 @@
                       <w:sz w:val="30"/>
                       <w:szCs w:val="30"/>
                     </w:rPr>
-                    <w:t xml:space="preserve"> </w:t>
-                  </w:r>
-                  <w:r>
-                    <w:rPr>
-                      <w:rFonts w:ascii="Aptos SemiBold" w:hAnsi="Aptos SemiBold"/>
-                      <w:color w:val="0A2F41" w:themeColor="accent1" w:themeShade="80"/>
-                      <w:sz w:val="30"/>
-                      <w:szCs w:val="30"/>
-                    </w:rPr>
-                    <w:t>{{num_days}}</w:t>
+                    <w:t xml:space="preserve"> {{num_days}}</w:t>
                   </w:r>
                 </w:p>
                 <w:p>
@@ -501,7 +774,7 @@
         <w:pict w14:anchorId="49F626D8">
           <v:shape id="_x0000_s1031" style="position:absolute;margin-left:0;margin-top:0;width:595.5pt;height:842.25pt;z-index:-251657216;mso-position-horizontal-relative:page;mso-position-vertical-relative:page" coordsize="" o:spt="100" adj="0,,0" path="" filled="f" stroked="f">
             <v:stroke joinstyle="round"/>
-            <v:imagedata r:id="rId6" o:title=""/>
+            <v:imagedata r:id="rId11" o:title=""/>
             <v:formulas/>
             <v:path o:connecttype="none" textboxrect="0,0,1000,1000"/>
             <w10:wrap anchorx="page" anchory="page"/>
@@ -512,7 +785,7 @@
         <w:pict w14:anchorId="583EA9D3">
           <v:shape id="_x0000_s1032" style="position:absolute;margin-left:52.35pt;margin-top:62.3pt;width:522.3pt;height:718.15pt;z-index:-251656192;mso-position-horizontal-relative:page;mso-position-vertical-relative:page" coordsize="" o:spt="100" adj="0,,0" path="" filled="f" stroked="f">
             <v:stroke joinstyle="round"/>
-            <v:imagedata r:id="rId7" o:title=""/>
+            <v:imagedata r:id="rId12" o:title=""/>
             <v:formulas/>
             <v:path o:connecttype="none" textboxrect="0,0,1000,1000"/>
             <w10:wrap anchorx="page" anchory="page"/>
@@ -523,7 +796,7 @@
         <w:pict w14:anchorId="3A538DD1">
           <v:shape id="_x0000_s1033" style="position:absolute;margin-left:50.1pt;margin-top:60.05pt;width:526.75pt;height:721.8pt;z-index:-251655168;mso-position-horizontal-relative:page;mso-position-vertical-relative:page" coordsize="" o:spt="100" adj="0,,0" path="" filled="f" stroked="f">
             <v:stroke joinstyle="round"/>
-            <v:imagedata r:id="rId8" o:title=""/>
+            <v:imagedata r:id="rId13" o:title=""/>
             <v:formulas/>
             <v:path o:connecttype="none" textboxrect="0,0,1000,1000"/>
             <w10:wrap anchorx="page" anchory="page"/>
@@ -534,7 +807,7 @@
         <w:pict w14:anchorId="335F2680">
           <v:shape id="_x0000_s1034" style="position:absolute;margin-left:44.45pt;margin-top:48.2pt;width:518.55pt;height:745.4pt;z-index:-251654144;mso-position-horizontal-relative:page;mso-position-vertical-relative:page" coordsize="" o:spt="100" adj="0,,0" path="" filled="f" stroked="f">
             <v:stroke joinstyle="round"/>
-            <v:imagedata r:id="rId9" o:title=""/>
+            <v:imagedata r:id="rId14" o:title=""/>
             <v:formulas/>
             <v:path o:connecttype="none" textboxrect="0,0,1000,1000"/>
             <w10:wrap anchorx="page" anchory="page"/>
@@ -545,7 +818,7 @@
         <w:pict w14:anchorId="2536DEB6">
           <v:shape id="_x0000_s1035" style="position:absolute;margin-left:42.2pt;margin-top:45.95pt;width:523.05pt;height:749.95pt;z-index:-251653120;mso-position-horizontal-relative:page;mso-position-vertical-relative:page" coordsize="" o:spt="100" adj="0,,0" path="" filled="f" stroked="f">
             <v:stroke joinstyle="round"/>
-            <v:imagedata r:id="rId10" o:title=""/>
+            <v:imagedata r:id="rId15" o:title=""/>
             <v:formulas/>
             <v:path o:connecttype="none" textboxrect="0,0,1000,1000"/>
             <w10:wrap anchorx="page" anchory="page"/>
@@ -556,18 +829,7 @@
         <w:pict w14:anchorId="46793AC8">
           <v:shape id="_x0000_s1036" style="position:absolute;margin-left:36.5pt;margin-top:36.6pt;width:514.8pt;height:768.2pt;z-index:-251652096;mso-position-horizontal-relative:page;mso-position-vertical-relative:page" coordsize="" o:spt="100" adj="0,,0" path="" filled="f" stroked="f">
             <v:stroke joinstyle="round"/>
-            <v:imagedata r:id="rId11" o:title=""/>
-            <v:formulas/>
-            <v:path o:connecttype="none" textboxrect="0,0,1000,1000"/>
-            <w10:wrap anchorx="page" anchory="page"/>
-          </v:shape>
-        </w:pict>
-      </w:r>
-      <w:r>
-        <w:pict w14:anchorId="72A94D79">
-          <v:shape id="_x0000_s1037" style="position:absolute;margin-left:34.25pt;margin-top:34.35pt;width:519.3pt;height:773.15pt;z-index:-251651072;mso-position-horizontal-relative:page;mso-position-vertical-relative:page" coordsize="" o:spt="100" adj="0,,0" path="" filled="f" stroked="f">
-            <v:stroke joinstyle="round"/>
-            <v:imagedata r:id="rId12" o:title=""/>
+            <v:imagedata r:id="rId16" o:title=""/>
             <v:formulas/>
             <v:path o:connecttype="none" textboxrect="0,0,1000,1000"/>
             <w10:wrap anchorx="page" anchory="page"/>
@@ -586,18 +848,7 @@
         <w:pict w14:anchorId="6D028314">
           <v:shape id="_x0000_s1039" style="position:absolute;margin-left:34.25pt;margin-top:34.35pt;width:20.35pt;height:773.15pt;z-index:-251649024;mso-position-horizontal-relative:page;mso-position-vertical-relative:page" coordsize="" o:spt="100" adj="0,,0" path="" filled="f" stroked="f">
             <v:stroke joinstyle="round"/>
-            <v:imagedata r:id="rId13" o:title=""/>
-            <v:formulas/>
-            <v:path o:connecttype="none" textboxrect="0,0,1000,1000"/>
-            <w10:wrap anchorx="page" anchory="page"/>
-          </v:shape>
-        </w:pict>
-      </w:r>
-      <w:r>
-        <w:pict w14:anchorId="7B05D2F7">
-          <v:shape id="_x0000_s1040" style="position:absolute;margin-left:117.5pt;margin-top:59.55pt;width:352.5pt;height:106.5pt;z-index:-251648000;mso-position-horizontal-relative:page;mso-position-vertical-relative:page" coordsize="" o:spt="100" adj="0,,0" path="" filled="f" stroked="f">
-            <v:stroke joinstyle="round"/>
-            <v:imagedata r:id="rId14" o:title=""/>
+            <v:imagedata r:id="rId17" o:title=""/>
             <v:formulas/>
             <v:path o:connecttype="none" textboxrect="0,0,1000,1000"/>
             <w10:wrap anchorx="page" anchory="page"/>
@@ -624,8 +875,175 @@
 </file>
 
 <file path=word/numbering.xml><?xml version="1.0" encoding="utf-8"?>
-<w:numbering xmlns:wpc="http://schemas.microsoft.com/office/word/2010/wordprocessingCanvas" xmlns:cx="http://schemas.microsoft.com/office/drawing/2014/chartex" xmlns:cx1="http://schemas.microsoft.com/office/drawing/2015/9/8/chartex" xmlns:cx2="http://schemas.microsoft.com/office/drawing/2015/10/21/chartex" xmlns:cx3="http://schemas.microsoft.com/office/drawing/2016/5/9/chartex" xmlns:cx4="http://schemas.microsoft.com/office/drawing/2016/5/10/chartex" xmlns:cx5="http://schemas.microsoft.com/office/drawing/2016/5/11/chartex" xmlns:cx6="http://schemas.microsoft.com/office/drawing/2016/5/12/chartex" xmlns:cx7="http://schemas.microsoft.com/office/drawing/2016/5/13/chartex" xmlns:cx8="http://schemas.microsoft.com/office/drawing/2016/5/14/chartex" xmlns:mc="http://schemas.openxmlformats.org/markup-compatibility/2006" xmlns:aink="http://schemas.microsoft.com/office/drawing/2016/ink" xmlns:am3d="http://schemas.microsoft.com/office/drawing/2017/model3d" xmlns:o="urn:schemas-microsoft-com:office:office" xmlns:r="http://schemas.openxmlformats.org/officeDocument/2006/relationships" xmlns:m="http://schemas.openxmlformats.org/officeDocument/2006/math" xmlns:v="urn:schemas-microsoft-com:vml" xmlns:wp14="http://schemas.microsoft.com/office/word/2010/wordprocessingDrawing" xmlns:wp="http://schemas.openxmlformats.org/drawingml/2006/wordprocessingDrawing" xmlns:w10="urn:schemas-microsoft-com:office:word" xmlns:w="http://schemas.openxmlformats.org/wordprocessingml/2006/main" xmlns:w14="http://schemas.microsoft.com/office/word/2010/wordml" xmlns:w15="http://schemas.microsoft.com/office/word/2012/wordml" xmlns:w16cex="http://schemas.microsoft.com/office/word/2018/wordml/cex" xmlns:w16cid="http://schemas.microsoft.com/office/word/2016/wordml/cid" xmlns:w16="http://schemas.microsoft.com/office/word/2018/wordml" xmlns:w16sdtdh="http://schemas.microsoft.com/office/word/2020/wordml/sdtdatahash" xmlns:w16se="http://schemas.microsoft.com/office/word/2015/wordml/symex" xmlns:wpg="http://schemas.microsoft.com/office/word/2010/wordprocessingGroup" xmlns:wpi="http://schemas.microsoft.com/office/word/2010/wordprocessingInk" xmlns:wne="http://schemas.microsoft.com/office/word/2006/wordml" xmlns:wps="http://schemas.microsoft.com/office/word/2010/wordprocessingShape" mc:Ignorable="w14 w15 w16se w16cid w16 w16cex w16sdtdh wp14">
+<w:numbering xmlns:wpc="http://schemas.microsoft.com/office/word/2010/wordprocessingCanvas" xmlns:cx="http://schemas.microsoft.com/office/drawing/2014/chartex" xmlns:cx1="http://schemas.microsoft.com/office/drawing/2015/9/8/chartex" xmlns:cx2="http://schemas.microsoft.com/office/drawing/2015/10/21/chartex" xmlns:cx3="http://schemas.microsoft.com/office/drawing/2016/5/9/chartex" xmlns:cx4="http://schemas.microsoft.com/office/drawing/2016/5/10/chartex" xmlns:cx5="http://schemas.microsoft.com/office/drawing/2016/5/11/chartex" xmlns:cx6="http://schemas.microsoft.com/office/drawing/2016/5/12/chartex" xmlns:cx7="http://schemas.microsoft.com/office/drawing/2016/5/13/chartex" xmlns:cx8="http://schemas.microsoft.com/office/drawing/2016/5/14/chartex" xmlns:mc="http://schemas.openxmlformats.org/markup-compatibility/2006" xmlns:aink="http://schemas.microsoft.com/office/drawing/2016/ink" xmlns:am3d="http://schemas.microsoft.com/office/drawing/2017/model3d" xmlns:o="urn:schemas-microsoft-com:office:office" xmlns:oel="http://schemas.microsoft.com/office/2019/extlst" xmlns:r="http://schemas.openxmlformats.org/officeDocument/2006/relationships" xmlns:m="http://schemas.openxmlformats.org/officeDocument/2006/math" xmlns:v="urn:schemas-microsoft-com:vml" xmlns:wp14="http://schemas.microsoft.com/office/word/2010/wordprocessingDrawing" xmlns:wp="http://schemas.openxmlformats.org/drawingml/2006/wordprocessingDrawing" xmlns:w10="urn:schemas-microsoft-com:office:word" xmlns:w="http://schemas.openxmlformats.org/wordprocessingml/2006/main" xmlns:w14="http://schemas.microsoft.com/office/word/2010/wordml" xmlns:w15="http://schemas.microsoft.com/office/word/2012/wordml" xmlns:w16cex="http://schemas.microsoft.com/office/word/2018/wordml/cex" xmlns:w16cid="http://schemas.microsoft.com/office/word/2016/wordml/cid" xmlns:w16="http://schemas.microsoft.com/office/word/2018/wordml" xmlns:w16du="http://schemas.microsoft.com/office/word/2023/wordml/word16du" xmlns:w16sdtdh="http://schemas.microsoft.com/office/word/2020/wordml/sdtdatahash" xmlns:w16se="http://schemas.microsoft.com/office/word/2015/wordml/symex" xmlns:wpg="http://schemas.microsoft.com/office/word/2010/wordprocessingGroup" xmlns:wpi="http://schemas.microsoft.com/office/word/2010/wordprocessingInk" xmlns:wne="http://schemas.microsoft.com/office/word/2006/wordml" xmlns:wps="http://schemas.microsoft.com/office/word/2010/wordprocessingShape" mc:Ignorable="w14 w15 w16se w16cid w16 w16cex w16sdtdh w16du wp14">
+  <w:numPicBullet w:numPicBulletId="0">
+    <w:pict>
+      <v:shapetype w14:anchorId="322A8083" id="_x0000_t75" coordsize="21600,21600" o:spt="75" o:preferrelative="t" path="m@4@5l@4@11@9@11@9@5xe" filled="f" stroked="f">
+        <v:stroke joinstyle="miter"/>
+        <v:formulas>
+          <v:f eqn="if lineDrawn pixelLineWidth 0"/>
+          <v:f eqn="sum @0 1 0"/>
+          <v:f eqn="sum 0 0 @1"/>
+          <v:f eqn="prod @2 1 2"/>
+          <v:f eqn="prod @3 21600 pixelWidth"/>
+          <v:f eqn="prod @3 21600 pixelHeight"/>
+          <v:f eqn="sum @0 0 1"/>
+          <v:f eqn="prod @6 1 2"/>
+          <v:f eqn="prod @7 21600 pixelWidth"/>
+          <v:f eqn="sum @8 21600 0"/>
+          <v:f eqn="prod @7 21600 pixelHeight"/>
+          <v:f eqn="sum @10 21600 0"/>
+        </v:formulas>
+        <v:path o:extrusionok="f" gradientshapeok="t" o:connecttype="rect"/>
+        <o:lock v:ext="edit" aspectratio="t"/>
+      </v:shapetype>
+      <v:shape id="_x0000_i1037" type="#_x0000_t75" style="width:523.8pt;height:496.8pt;visibility:visible;mso-wrap-style:square" o:bullet="t">
+        <v:imagedata r:id="rId1" o:title=""/>
+      </v:shape>
+    </w:pict>
+  </w:numPicBullet>
   <w:abstractNum w:abstractNumId="0" w15:restartNumberingAfterBreak="0">
+    <w:nsid w:val="30E1696A"/>
+    <w:multiLevelType w:val="hybridMultilevel"/>
+    <w:tmpl w:val="84CE6BC8"/>
+    <w:lvl w:ilvl="0" w:tplc="3050F326">
+      <w:start w:val="1"/>
+      <w:numFmt w:val="bullet"/>
+      <w:lvlText w:val=""/>
+      <w:lvlPicBulletId w:val="0"/>
+      <w:lvlJc w:val="left"/>
+      <w:pPr>
+        <w:tabs>
+          <w:tab w:val="num" w:pos="720"/>
+        </w:tabs>
+        <w:ind w:left="720" w:hanging="360"/>
+      </w:pPr>
+      <w:rPr>
+        <w:rFonts w:ascii="Symbol" w:hAnsi="Symbol" w:hint="default"/>
+      </w:rPr>
+    </w:lvl>
+    <w:lvl w:ilvl="1" w:tplc="BDB084EA" w:tentative="1">
+      <w:start w:val="1"/>
+      <w:numFmt w:val="bullet"/>
+      <w:lvlText w:val=""/>
+      <w:lvlJc w:val="left"/>
+      <w:pPr>
+        <w:tabs>
+          <w:tab w:val="num" w:pos="1440"/>
+        </w:tabs>
+        <w:ind w:left="1440" w:hanging="360"/>
+      </w:pPr>
+      <w:rPr>
+        <w:rFonts w:ascii="Symbol" w:hAnsi="Symbol" w:hint="default"/>
+      </w:rPr>
+    </w:lvl>
+    <w:lvl w:ilvl="2" w:tplc="6B180C48" w:tentative="1">
+      <w:start w:val="1"/>
+      <w:numFmt w:val="bullet"/>
+      <w:lvlText w:val=""/>
+      <w:lvlJc w:val="left"/>
+      <w:pPr>
+        <w:tabs>
+          <w:tab w:val="num" w:pos="2160"/>
+        </w:tabs>
+        <w:ind w:left="2160" w:hanging="360"/>
+      </w:pPr>
+      <w:rPr>
+        <w:rFonts w:ascii="Symbol" w:hAnsi="Symbol" w:hint="default"/>
+      </w:rPr>
+    </w:lvl>
+    <w:lvl w:ilvl="3" w:tplc="6010DD2C" w:tentative="1">
+      <w:start w:val="1"/>
+      <w:numFmt w:val="bullet"/>
+      <w:lvlText w:val=""/>
+      <w:lvlJc w:val="left"/>
+      <w:pPr>
+        <w:tabs>
+          <w:tab w:val="num" w:pos="2880"/>
+        </w:tabs>
+        <w:ind w:left="2880" w:hanging="360"/>
+      </w:pPr>
+      <w:rPr>
+        <w:rFonts w:ascii="Symbol" w:hAnsi="Symbol" w:hint="default"/>
+      </w:rPr>
+    </w:lvl>
+    <w:lvl w:ilvl="4" w:tplc="763A1640" w:tentative="1">
+      <w:start w:val="1"/>
+      <w:numFmt w:val="bullet"/>
+      <w:lvlText w:val=""/>
+      <w:lvlJc w:val="left"/>
+      <w:pPr>
+        <w:tabs>
+          <w:tab w:val="num" w:pos="3600"/>
+        </w:tabs>
+        <w:ind w:left="3600" w:hanging="360"/>
+      </w:pPr>
+      <w:rPr>
+        <w:rFonts w:ascii="Symbol" w:hAnsi="Symbol" w:hint="default"/>
+      </w:rPr>
+    </w:lvl>
+    <w:lvl w:ilvl="5" w:tplc="0464EF54" w:tentative="1">
+      <w:start w:val="1"/>
+      <w:numFmt w:val="bullet"/>
+      <w:lvlText w:val=""/>
+      <w:lvlJc w:val="left"/>
+      <w:pPr>
+        <w:tabs>
+          <w:tab w:val="num" w:pos="4320"/>
+        </w:tabs>
+        <w:ind w:left="4320" w:hanging="360"/>
+      </w:pPr>
+      <w:rPr>
+        <w:rFonts w:ascii="Symbol" w:hAnsi="Symbol" w:hint="default"/>
+      </w:rPr>
+    </w:lvl>
+    <w:lvl w:ilvl="6" w:tplc="F478311E" w:tentative="1">
+      <w:start w:val="1"/>
+      <w:numFmt w:val="bullet"/>
+      <w:lvlText w:val=""/>
+      <w:lvlJc w:val="left"/>
+      <w:pPr>
+        <w:tabs>
+          <w:tab w:val="num" w:pos="5040"/>
+        </w:tabs>
+        <w:ind w:left="5040" w:hanging="360"/>
+      </w:pPr>
+      <w:rPr>
+        <w:rFonts w:ascii="Symbol" w:hAnsi="Symbol" w:hint="default"/>
+      </w:rPr>
+    </w:lvl>
+    <w:lvl w:ilvl="7" w:tplc="CDA840F0" w:tentative="1">
+      <w:start w:val="1"/>
+      <w:numFmt w:val="bullet"/>
+      <w:lvlText w:val=""/>
+      <w:lvlJc w:val="left"/>
+      <w:pPr>
+        <w:tabs>
+          <w:tab w:val="num" w:pos="5760"/>
+        </w:tabs>
+        <w:ind w:left="5760" w:hanging="360"/>
+      </w:pPr>
+      <w:rPr>
+        <w:rFonts w:ascii="Symbol" w:hAnsi="Symbol" w:hint="default"/>
+      </w:rPr>
+    </w:lvl>
+    <w:lvl w:ilvl="8" w:tplc="84CE3DF8" w:tentative="1">
+      <w:start w:val="1"/>
+      <w:numFmt w:val="bullet"/>
+      <w:lvlText w:val=""/>
+      <w:lvlJc w:val="left"/>
+      <w:pPr>
+        <w:tabs>
+          <w:tab w:val="num" w:pos="6480"/>
+        </w:tabs>
+        <w:ind w:left="6480" w:hanging="360"/>
+      </w:pPr>
+      <w:rPr>
+        <w:rFonts w:ascii="Symbol" w:hAnsi="Symbol" w:hint="default"/>
+      </w:rPr>
+    </w:lvl>
+  </w:abstractNum>
+  <w:abstractNum w:abstractNumId="1" w15:restartNumberingAfterBreak="0">
     <w:nsid w:val="35762D33"/>
     <w:multiLevelType w:val="hybridMultilevel"/>
     <w:tmpl w:val="85E667E0"/>
@@ -738,14 +1156,17 @@
       </w:rPr>
     </w:lvl>
   </w:abstractNum>
-  <w:num w:numId="1">
+  <w:num w:numId="1" w16cid:durableId="1986424914">
+    <w:abstractNumId w:val="1"/>
+  </w:num>
+  <w:num w:numId="2" w16cid:durableId="1423716818">
     <w:abstractNumId w:val="0"/>
   </w:num>
 </w:numbering>
 </file>
 
 <file path=word/styles.xml><?xml version="1.0" encoding="utf-8"?>
-<w:styles xmlns:mc="http://schemas.openxmlformats.org/markup-compatibility/2006" xmlns:r="http://schemas.openxmlformats.org/officeDocument/2006/relationships" xmlns:w="http://schemas.openxmlformats.org/wordprocessingml/2006/main" xmlns:w14="http://schemas.microsoft.com/office/word/2010/wordml" xmlns:w15="http://schemas.microsoft.com/office/word/2012/wordml" xmlns:w16cex="http://schemas.microsoft.com/office/word/2018/wordml/cex" xmlns:w16cid="http://schemas.microsoft.com/office/word/2016/wordml/cid" xmlns:w16="http://schemas.microsoft.com/office/word/2018/wordml" xmlns:w16sdtdh="http://schemas.microsoft.com/office/word/2020/wordml/sdtdatahash" xmlns:w16se="http://schemas.microsoft.com/office/word/2015/wordml/symex" mc:Ignorable="w14 w15 w16se w16cid w16 w16cex w16sdtdh">
+<w:styles xmlns:mc="http://schemas.openxmlformats.org/markup-compatibility/2006" xmlns:r="http://schemas.openxmlformats.org/officeDocument/2006/relationships" xmlns:w="http://schemas.openxmlformats.org/wordprocessingml/2006/main" xmlns:w14="http://schemas.microsoft.com/office/word/2010/wordml" xmlns:w15="http://schemas.microsoft.com/office/word/2012/wordml" xmlns:w16cex="http://schemas.microsoft.com/office/word/2018/wordml/cex" xmlns:w16cid="http://schemas.microsoft.com/office/word/2016/wordml/cid" xmlns:w16="http://schemas.microsoft.com/office/word/2018/wordml" xmlns:w16du="http://schemas.microsoft.com/office/word/2023/wordml/word16du" xmlns:w16sdtdh="http://schemas.microsoft.com/office/word/2020/wordml/sdtdatahash" xmlns:w16se="http://schemas.microsoft.com/office/word/2015/wordml/symex" mc:Ignorable="w14 w15 w16se w16cid w16 w16cex w16sdtdh w16du">
   <w:docDefaults>
     <w:rPrDefault>
       <w:rPr>
@@ -1140,7 +1561,6 @@
   <w:style w:type="character" w:default="1" w:styleId="DefaultParagraphFont">
     <w:name w:val="Default Paragraph Font"/>
     <w:uiPriority w:val="1"/>
-    <w:semiHidden/>
     <w:unhideWhenUsed/>
   </w:style>
   <w:style w:type="table" w:default="1" w:styleId="TableNormal">
@@ -1179,6 +1599,21 @@
       <w:rFonts w:ascii="Tahoma" w:eastAsia="Tahoma" w:hAnsi="Tahoma" w:cs="Tahoma"/>
       <w:sz w:val="22"/>
       <w:szCs w:val="22"/>
+    </w:rPr>
+  </w:style>
+  <w:style w:type="paragraph" w:styleId="NormalWeb">
+    <w:name w:val="Normal (Web)"/>
+    <w:basedOn w:val="Normal"/>
+    <w:uiPriority w:val="99"/>
+    <w:unhideWhenUsed/>
+    <w:rsid w:val="00DD3B18"/>
+    <w:pPr>
+      <w:spacing w:before="100" w:beforeAutospacing="1" w:after="100" w:afterAutospacing="1"/>
+    </w:pPr>
+    <w:rPr>
+      <w:sz w:val="24"/>
+      <w:szCs w:val="24"/>
+      <w:lang w:val="en-IN" w:eastAsia="en-IN"/>
     </w:rPr>
   </w:style>
 </w:styles>

</xml_diff>